<commit_message>
got rid of list image
</commit_message>
<xml_diff>
--- a/Group assignment 2 - update/images/image reference.docx
+++ b/Group assignment 2 - update/images/image reference.docx
@@ -787,204 +787,181 @@
           <w:t>http://www.business.gov.au/documents/startingyourbusinesschecklist.pdf</w:t>
         </w:r>
       </w:hyperlink>
-    </w:p>
-    <w:p>
-      <w:r>
-        <w:t>bullet-yellow</w:t>
-      </w:r>
-      <w:r>
-        <w:rPr>
-          <w:rFonts w:hint="eastAsia"/>
-        </w:rPr>
-        <w:t>.png</w:t>
-      </w:r>
-    </w:p>
-    <w:p>
-      <w:hyperlink r:id="rId19" w:anchor="size=32" w:history="1">
-        <w:r>
-          <w:rPr>
-            <w:rStyle w:val="Hyperlink"/>
-          </w:rPr>
-          <w:t>https://www.iconfinder.com/icons/84436/bullet_yellow_icon#size=32</w:t>
-        </w:r>
-      </w:hyperlink>
-    </w:p>
-    <w:p/>
-    <w:p>
-      <w:r>
-        <w:lastRenderedPageBreak/>
-        <w:t>drop it to me icon</w:t>
-      </w:r>
-    </w:p>
-    <w:p>
-      <w:hyperlink r:id="rId20" w:history="1">
-        <w:r>
-          <w:rPr>
-            <w:rStyle w:val="Hyperlink"/>
-          </w:rPr>
-          <w:t>https://edshelf.com/wp-content/uploads/icon-dropittome.png</w:t>
-        </w:r>
-      </w:hyperlink>
-    </w:p>
-    <w:p>
-      <w:r>
-        <w:t>Law central</w:t>
-      </w:r>
-    </w:p>
-    <w:p>
-      <w:hyperlink r:id="rId21" w:history="1">
-        <w:r>
-          <w:rPr>
-            <w:rStyle w:val="Hyperlink"/>
-          </w:rPr>
-          <w:t>http://lawcentral.com.au/art/logo.gif</w:t>
-        </w:r>
-      </w:hyperlink>
-    </w:p>
-    <w:p>
-      <w:r>
-        <w:t>MYOB</w:t>
-      </w:r>
-    </w:p>
-    <w:p>
-      <w:hyperlink r:id="rId22" w:history="1">
-        <w:r>
-          <w:rPr>
-            <w:rStyle w:val="Hyperlink"/>
-          </w:rPr>
-          <w:t>http://pinjarra.crc.net.au/PublishingImages/MYOB_logo.jpg</w:t>
-        </w:r>
-      </w:hyperlink>
-    </w:p>
-    <w:p>
-      <w:r>
-        <w:t>ATO</w:t>
-      </w:r>
-    </w:p>
-    <w:p>
-      <w:hyperlink r:id="rId23" w:history="1">
-        <w:r>
-          <w:rPr>
-            <w:rStyle w:val="Hyperlink"/>
-          </w:rPr>
-          <w:t>http://www.taximiser.com.au/wp-content/uploads/2014/11/ato-logo.jpg</w:t>
-        </w:r>
-      </w:hyperlink>
-    </w:p>
-    <w:p>
-      <w:r>
-        <w:t>ASIC</w:t>
-      </w:r>
-    </w:p>
-    <w:p>
-      <w:hyperlink r:id="rId24" w:history="1">
-        <w:r>
-          <w:rPr>
-            <w:rStyle w:val="Hyperlink"/>
-          </w:rPr>
-          <w:t>http://consumersfederation.org.au/wp-content/uploads/2011/12/asic-logo_0.jpg</w:t>
-        </w:r>
-      </w:hyperlink>
-    </w:p>
-    <w:p>
-      <w:r>
-        <w:t>ASX</w:t>
-      </w:r>
-    </w:p>
-    <w:p>
-      <w:hyperlink r:id="rId25" w:history="1">
-        <w:r>
-          <w:rPr>
-            <w:rStyle w:val="Hyperlink"/>
-          </w:rPr>
-          <w:t>http://www.asx.com.au/images/img-header-logo.png</w:t>
-        </w:r>
-      </w:hyperlink>
-    </w:p>
-    <w:p>
-      <w:r>
-        <w:t>yellow pages</w:t>
-      </w:r>
-    </w:p>
-    <w:p>
-      <w:hyperlink r:id="rId26" w:history="1">
-        <w:r>
-          <w:rPr>
-            <w:rStyle w:val="Hyperlink"/>
-          </w:rPr>
-          <w:t>http://bloximages.newyork1.vip.townnews.com/stltoday.com/content/tncms/assets/v3/editorial/3/45/3457664c-4878-11e1-93c7-001a4bcf6878/4f21e63c0169d.preview-620.jpg</w:t>
-        </w:r>
-      </w:hyperlink>
-    </w:p>
-    <w:p>
-      <w:r>
-        <w:t>godaddy</w:t>
-      </w:r>
-    </w:p>
-    <w:p>
-      <w:hyperlink r:id="rId27" w:history="1">
-        <w:r>
-          <w:rPr>
-            <w:rStyle w:val="Hyperlink"/>
-          </w:rPr>
-          <w:t>https://img1.wsimg.com/fos/hp/rebrand/img/gd_rebrand_og.png</w:t>
-        </w:r>
-      </w:hyperlink>
-    </w:p>
-    <w:p>
-      <w:r>
-        <w:t>quicken</w:t>
-      </w:r>
-    </w:p>
-    <w:p>
-      <w:hyperlink r:id="rId28" w:history="1">
-        <w:r>
-          <w:rPr>
-            <w:rStyle w:val="Hyperlink"/>
-          </w:rPr>
-          <w:t>http://farm3.staticflickr.com/2494/3958082412_b6bc0ac026.jpg</w:t>
-        </w:r>
-      </w:hyperlink>
-    </w:p>
-    <w:p>
-      <w:r>
-        <w:t>Symantec</w:t>
-      </w:r>
-    </w:p>
-    <w:p>
-      <w:hyperlink r:id="rId29" w:history="1">
-        <w:r>
-          <w:rPr>
-            <w:rStyle w:val="Hyperlink"/>
-          </w:rPr>
-          <w:t>https://pbs.twimg.com/profile_images/461122663830650880/iMMm2Jb6.png</w:t>
-        </w:r>
-      </w:hyperlink>
-    </w:p>
-    <w:p>
-      <w:r>
-        <w:t>capture1</w:t>
-      </w:r>
-    </w:p>
-    <w:p>
-      <w:hyperlink r:id="rId30" w:history="1">
-        <w:r>
-          <w:rPr>
-            <w:rStyle w:val="Hyperlink"/>
-          </w:rPr>
-          <w:t>http://img.freepik.com/free-photo/businessman-sitting-on-a-graph_23-2147506714.jpg?size=338&amp;ext=jpg</w:t>
-        </w:r>
-      </w:hyperlink>
-    </w:p>
-    <w:p>
       <w:bookmarkStart w:id="6" w:name="_GoBack"/>
       <w:bookmarkEnd w:id="6"/>
+    </w:p>
+    <w:p>
+      <w:r>
+        <w:t>drop it to me icon</w:t>
+      </w:r>
+    </w:p>
+    <w:p>
+      <w:hyperlink r:id="rId19" w:history="1">
+        <w:r>
+          <w:rPr>
+            <w:rStyle w:val="Hyperlink"/>
+          </w:rPr>
+          <w:t>https://edshelf.com/wp-content/uploads/icon-dropittome.png</w:t>
+        </w:r>
+      </w:hyperlink>
+    </w:p>
+    <w:p>
+      <w:r>
+        <w:t>Law central</w:t>
+      </w:r>
+    </w:p>
+    <w:p>
+      <w:hyperlink r:id="rId20" w:history="1">
+        <w:r>
+          <w:rPr>
+            <w:rStyle w:val="Hyperlink"/>
+          </w:rPr>
+          <w:t>http://lawcentral.com.au/art/logo.gif</w:t>
+        </w:r>
+      </w:hyperlink>
+    </w:p>
+    <w:p>
+      <w:r>
+        <w:t>MYOB</w:t>
+      </w:r>
+    </w:p>
+    <w:p>
+      <w:hyperlink r:id="rId21" w:history="1">
+        <w:r>
+          <w:rPr>
+            <w:rStyle w:val="Hyperlink"/>
+          </w:rPr>
+          <w:t>http://pinjarra.crc.net.au/PublishingImages/MYOB_logo.jpg</w:t>
+        </w:r>
+      </w:hyperlink>
+    </w:p>
+    <w:p>
+      <w:r>
+        <w:t>ATO</w:t>
+      </w:r>
+    </w:p>
+    <w:p>
+      <w:hyperlink r:id="rId22" w:history="1">
+        <w:r>
+          <w:rPr>
+            <w:rStyle w:val="Hyperlink"/>
+          </w:rPr>
+          <w:t>http://www.taximiser.com.au/wp-content/uploads/2014/11/ato-logo.jpg</w:t>
+        </w:r>
+      </w:hyperlink>
+    </w:p>
+    <w:p>
+      <w:r>
+        <w:t>ASIC</w:t>
+      </w:r>
+    </w:p>
+    <w:p>
+      <w:hyperlink r:id="rId23" w:history="1">
+        <w:r>
+          <w:rPr>
+            <w:rStyle w:val="Hyperlink"/>
+          </w:rPr>
+          <w:t>http://consumersfederation.org.au/wp-content/uploads/2011/12/asic-logo_0.jpg</w:t>
+        </w:r>
+      </w:hyperlink>
+    </w:p>
+    <w:p>
+      <w:r>
+        <w:t>ASX</w:t>
+      </w:r>
+    </w:p>
+    <w:p>
+      <w:hyperlink r:id="rId24" w:history="1">
+        <w:r>
+          <w:rPr>
+            <w:rStyle w:val="Hyperlink"/>
+          </w:rPr>
+          <w:t>http://www.asx.com.au/images/img-header-logo.png</w:t>
+        </w:r>
+      </w:hyperlink>
+    </w:p>
+    <w:p>
+      <w:r>
+        <w:t>yellow pages</w:t>
+      </w:r>
+    </w:p>
+    <w:p>
+      <w:hyperlink r:id="rId25" w:history="1">
+        <w:r>
+          <w:rPr>
+            <w:rStyle w:val="Hyperlink"/>
+          </w:rPr>
+          <w:t>http://bloximages.newyork1.vip.townnews.com/stltoday.com/content/tncms/assets/v3/editorial/3/45/3457664c-4878-11e1-93c7-001a4bcf6878/4f21e63c0169d.preview-620.jpg</w:t>
+        </w:r>
+      </w:hyperlink>
+    </w:p>
+    <w:p>
+      <w:r>
+        <w:t>godaddy</w:t>
+      </w:r>
+    </w:p>
+    <w:p>
+      <w:hyperlink r:id="rId26" w:history="1">
+        <w:r>
+          <w:rPr>
+            <w:rStyle w:val="Hyperlink"/>
+          </w:rPr>
+          <w:t>https://img1.wsimg.com/fos/hp/rebrand/img/gd_rebrand_og.png</w:t>
+        </w:r>
+      </w:hyperlink>
+    </w:p>
+    <w:p>
+      <w:r>
+        <w:t>quicken</w:t>
+      </w:r>
+    </w:p>
+    <w:p>
+      <w:hyperlink r:id="rId27" w:history="1">
+        <w:r>
+          <w:rPr>
+            <w:rStyle w:val="Hyperlink"/>
+          </w:rPr>
+          <w:t>http://farm3.staticflickr.com/2494/3958082412_b6bc0ac026.jpg</w:t>
+        </w:r>
+      </w:hyperlink>
+    </w:p>
+    <w:p>
+      <w:r>
+        <w:t>Symantec</w:t>
+      </w:r>
+    </w:p>
+    <w:p>
+      <w:hyperlink r:id="rId28" w:history="1">
+        <w:r>
+          <w:rPr>
+            <w:rStyle w:val="Hyperlink"/>
+          </w:rPr>
+          <w:t>https://pbs.twimg.com/profile_images/461122663830650880/iMMm2Jb6.png</w:t>
+        </w:r>
+      </w:hyperlink>
+    </w:p>
+    <w:p>
+      <w:r>
+        <w:t>capture1</w:t>
+      </w:r>
+    </w:p>
+    <w:p>
+      <w:hyperlink r:id="rId29" w:history="1">
+        <w:r>
+          <w:rPr>
+            <w:rStyle w:val="Hyperlink"/>
+          </w:rPr>
+          <w:t>http://img.freepik.com/free-photo/businessman-sitting-on-a-graph_23-2147506714.jpg?size=338&amp;ext=jpg</w:t>
+        </w:r>
+      </w:hyperlink>
+    </w:p>
+    <w:p>
       <w:r>
         <w:t>calculator-help.png</w:t>
       </w:r>
     </w:p>
     <w:p>
-      <w:hyperlink r:id="rId31" w:history="1">
+      <w:hyperlink r:id="rId30" w:history="1">
         <w:r>
           <w:rPr>
             <w:rStyle w:val="Hyperlink"/>
@@ -2149,7 +2126,7 @@
 </file>
 
 <file path=customXml/itemProps1.xml><?xml version="1.0" encoding="utf-8"?>
-<ds:datastoreItem xmlns:ds="http://schemas.openxmlformats.org/officeDocument/2006/customXml" ds:itemID="{533BACD6-E30A-47B3-93E1-9CFB88BE9DD9}">
+<ds:datastoreItem xmlns:ds="http://schemas.openxmlformats.org/officeDocument/2006/customXml" ds:itemID="{F7565EB0-2515-444D-BBD1-29398531EEDD}">
   <ds:schemaRefs>
     <ds:schemaRef ds:uri="http://schemas.openxmlformats.org/officeDocument/2006/bibliography"/>
   </ds:schemaRefs>

</xml_diff>

<commit_message>
renamed billy's imaages and referenced them
</commit_message>
<xml_diff>
--- a/Group assignment 2 - update/images/image reference.docx
+++ b/Group assignment 2 - update/images/image reference.docx
@@ -124,659 +124,145 @@
       </w:r>
     </w:p>
     <w:p>
-      <w:r>
-        <w:t>“</w:t>
-      </w:r>
-      <w:r>
-        <w:rPr>
-          <w:rStyle w:val="Strong"/>
-          <w:rFonts w:ascii="Georgia" w:hAnsi="Georgia"/>
-          <w:color w:val="111111"/>
-          <w:sz w:val="21"/>
-          <w:szCs w:val="21"/>
-          <w:shd w:val="clear" w:color="auto" w:fill="FFFFFF"/>
-        </w:rPr>
-        <w:t>THIRD PARTY CONSENT</w:t>
-      </w:r>
-      <w:r>
-        <w:rPr>
-          <w:rStyle w:val="apple-converted-space"/>
-          <w:rFonts w:ascii="Georgia" w:hAnsi="Georgia"/>
-          <w:color w:val="111111"/>
-          <w:sz w:val="21"/>
-          <w:szCs w:val="21"/>
-          <w:shd w:val="clear" w:color="auto" w:fill="FFFFFF"/>
-        </w:rPr>
-        <w:t> </w:t>
-      </w:r>
-      <w:r>
-        <w:rPr>
-          <w:rFonts w:ascii="Georgia" w:hAnsi="Georgia"/>
-          <w:color w:val="111111"/>
-          <w:sz w:val="21"/>
-          <w:szCs w:val="21"/>
-          <w:shd w:val="clear" w:color="auto" w:fill="FFFFFF"/>
-        </w:rPr>
-        <w:t>– We take the security of your personal and financial information seriously. Whether you are a current or former client, we require your written consent before releasing or transmitting any information from our office to a third party, such as a bank. Please choose one of the links below to download the appropriate consent form for your needs. The completed consent form must be forwarded to our office prior to information being released.</w:t>
-      </w:r>
-      <w:r>
-        <w:t>”</w:t>
-      </w:r>
-    </w:p>
-    <w:p>
-      <w:r>
-        <w:t>Third Party Consent – Business</w:t>
-      </w:r>
-      <w:r>
-        <w:rPr>
-          <w:rFonts w:hint="eastAsia"/>
-        </w:rPr>
-        <w:t xml:space="preserve">.pdf ; </w:t>
-      </w:r>
-      <w:r>
-        <w:t>Third Party Consent – Individual</w:t>
-      </w:r>
-      <w:r>
-        <w:rPr>
-          <w:rFonts w:hint="eastAsia"/>
-        </w:rPr>
-        <w:t>.pdf</w:t>
-      </w:r>
-    </w:p>
-    <w:p>
-      <w:pPr>
-        <w:rPr>
-          <w:rStyle w:val="Hyperlink"/>
-        </w:rPr>
-      </w:pPr>
+      <w:bookmarkStart w:id="2" w:name="_GoBack"/>
+      <w:bookmarkEnd w:id="2"/>
+      <w:r>
+        <w:t>startingyourbusinesschecklist.pdf</w:t>
+      </w:r>
+    </w:p>
+    <w:p>
       <w:hyperlink r:id="rId10" w:history="1">
         <w:r>
           <w:rPr>
             <w:rStyle w:val="Hyperlink"/>
           </w:rPr>
-          <w:t>http://branghamcpa.com/client-forms-2/</w:t>
-        </w:r>
-      </w:hyperlink>
-    </w:p>
-    <w:p>
-      <w:r>
-        <w:t>“</w:t>
-      </w:r>
-      <w:bookmarkStart w:id="2" w:name="OLE_LINK5"/>
-      <w:bookmarkStart w:id="3" w:name="OLE_LINK6"/>
-      <w:r>
-        <w:rPr>
-          <w:rFonts w:ascii="Helvetica" w:hAnsi="Helvetica" w:cs="Helvetica" w:hint="eastAsia"/>
-          <w:color w:val="444444"/>
-          <w:sz w:val="29"/>
-          <w:szCs w:val="29"/>
-        </w:rPr>
-        <w:t>W</w:t>
-      </w:r>
-      <w:r>
-        <w:rPr>
-          <w:rFonts w:ascii="Helvetica" w:hAnsi="Helvetica" w:cs="Helvetica"/>
-          <w:color w:val="444444"/>
-          <w:sz w:val="29"/>
-          <w:szCs w:val="29"/>
-        </w:rPr>
-        <w:t>hat to do...</w:t>
-      </w:r>
-    </w:p>
-    <w:p>
-      <w:pPr>
-        <w:numPr>
-          <w:ilvl w:val="0"/>
-          <w:numId w:val="1"/>
-        </w:numPr>
-        <w:spacing w:after="0" w:line="336" w:lineRule="atLeast"/>
-        <w:ind w:left="0"/>
-        <w:rPr>
-          <w:rFonts w:ascii="Helvetica" w:hAnsi="Helvetica" w:cs="Helvetica"/>
-          <w:color w:val="444444"/>
-          <w:sz w:val="24"/>
-          <w:szCs w:val="24"/>
-        </w:rPr>
-      </w:pPr>
-      <w:r>
-        <w:rPr>
-          <w:rFonts w:ascii="Helvetica" w:hAnsi="Helvetica" w:cs="Helvetica"/>
-          <w:color w:val="444444"/>
-        </w:rPr>
-        <w:t>See the Australian Taxation Office (ATO) website for their</w:t>
-      </w:r>
-      <w:r>
-        <w:rPr>
-          <w:rStyle w:val="apple-converted-space"/>
-          <w:rFonts w:ascii="Helvetica" w:hAnsi="Helvetica" w:cs="Helvetica"/>
-          <w:color w:val="444444"/>
-        </w:rPr>
-        <w:t> </w:t>
-      </w:r>
+          <w:t>http://www.business.gov.au/documents/startingyourbusinesschecklist.pdf</w:t>
+        </w:r>
+      </w:hyperlink>
+    </w:p>
+    <w:p>
+      <w:proofErr w:type="gramStart"/>
+      <w:r>
+        <w:t>drop</w:t>
+      </w:r>
+      <w:proofErr w:type="gramEnd"/>
+      <w:r>
+        <w:t xml:space="preserve"> it to me icon</w:t>
+      </w:r>
+    </w:p>
+    <w:p>
       <w:hyperlink r:id="rId11" w:history="1">
         <w:r>
           <w:rPr>
             <w:rStyle w:val="Hyperlink"/>
-            <w:rFonts w:ascii="Helvetica" w:hAnsi="Helvetica" w:cs="Helvetica"/>
-            <w:color w:val="006699"/>
-            <w:bdr w:val="none" w:sz="0" w:space="0" w:color="auto" w:frame="1"/>
-          </w:rPr>
-          <w:t>new business checklist </w:t>
-        </w:r>
-        <w:r>
-          <w:rPr>
-            <w:rFonts w:ascii="Helvetica" w:hAnsi="Helvetica" w:cs="Helvetica"/>
-            <w:noProof/>
-            <w:color w:val="006699"/>
-            <w:bdr w:val="none" w:sz="0" w:space="0" w:color="auto" w:frame="1"/>
-            <w:lang w:eastAsia="en-US"/>
-          </w:rPr>
-          <w:drawing>
-            <wp:inline distT="0" distB="0" distL="0" distR="0">
-              <wp:extent cx="95250" cy="95250"/>
-              <wp:effectExtent l="0" t="0" r="0" b="0"/>
-              <wp:docPr id="3" name="图片 3" descr="External Site">
-                <a:hlinkClick xmlns:a="http://schemas.openxmlformats.org/drawingml/2006/main" r:id="rId11"/>
-              </wp:docPr>
-              <wp:cNvGraphicFramePr>
-                <a:graphicFrameLocks xmlns:a="http://schemas.openxmlformats.org/drawingml/2006/main" noChangeAspect="1"/>
-              </wp:cNvGraphicFramePr>
-              <a:graphic xmlns:a="http://schemas.openxmlformats.org/drawingml/2006/main">
-                <a:graphicData uri="http://schemas.openxmlformats.org/drawingml/2006/picture">
-                  <pic:pic xmlns:pic="http://schemas.openxmlformats.org/drawingml/2006/picture">
-                    <pic:nvPicPr>
-                      <pic:cNvPr id="0" name="Picture 1" descr="External Site">
-                        <a:hlinkClick r:id="rId11"/>
-                      </pic:cNvPr>
-                      <pic:cNvPicPr>
-                        <a:picLocks noChangeAspect="1" noChangeArrowheads="1"/>
-                      </pic:cNvPicPr>
-                    </pic:nvPicPr>
-                    <pic:blipFill>
-                      <a:blip r:embed="rId12">
-                        <a:extLst>
-                          <a:ext uri="{28A0092B-C50C-407E-A947-70E740481C1C}">
-                            <a14:useLocalDpi xmlns:a14="http://schemas.microsoft.com/office/drawing/2010/main" val="0"/>
-                          </a:ext>
-                        </a:extLst>
-                      </a:blip>
-                      <a:srcRect/>
-                      <a:stretch>
-                        <a:fillRect/>
-                      </a:stretch>
-                    </pic:blipFill>
-                    <pic:spPr bwMode="auto">
-                      <a:xfrm>
-                        <a:off x="0" y="0"/>
-                        <a:ext cx="95250" cy="95250"/>
-                      </a:xfrm>
-                      <a:prstGeom prst="rect">
-                        <a:avLst/>
-                      </a:prstGeom>
-                      <a:noFill/>
-                      <a:ln>
-                        <a:noFill/>
-                      </a:ln>
-                    </pic:spPr>
-                  </pic:pic>
-                </a:graphicData>
-              </a:graphic>
-            </wp:inline>
-          </w:drawing>
-        </w:r>
-      </w:hyperlink>
-      <w:r>
-        <w:rPr>
-          <w:rFonts w:ascii="Helvetica" w:hAnsi="Helvetica" w:cs="Helvetica"/>
-          <w:color w:val="444444"/>
-        </w:rPr>
-        <w:t>.</w:t>
-      </w:r>
-    </w:p>
-    <w:p>
-      <w:pPr>
-        <w:numPr>
-          <w:ilvl w:val="0"/>
-          <w:numId w:val="1"/>
-        </w:numPr>
-        <w:spacing w:after="0" w:line="336" w:lineRule="atLeast"/>
-        <w:ind w:left="0"/>
-        <w:rPr>
-          <w:rFonts w:ascii="Helvetica" w:hAnsi="Helvetica" w:cs="Helvetica"/>
-          <w:color w:val="444444"/>
-        </w:rPr>
-      </w:pPr>
-      <w:r>
-        <w:rPr>
-          <w:rFonts w:ascii="Helvetica" w:hAnsi="Helvetica" w:cs="Helvetica"/>
-          <w:color w:val="444444"/>
-        </w:rPr>
-        <w:t>Read</w:t>
-      </w:r>
-      <w:r>
-        <w:rPr>
-          <w:rStyle w:val="apple-converted-space"/>
-          <w:rFonts w:ascii="Helvetica" w:hAnsi="Helvetica" w:cs="Helvetica"/>
-          <w:color w:val="444444"/>
-        </w:rPr>
-        <w:t> </w:t>
-      </w:r>
+          </w:rPr>
+          <w:t>https://edshelf.com/wp-content/uploads/icon-dropittome.png</w:t>
+        </w:r>
+      </w:hyperlink>
+    </w:p>
+    <w:p>
+      <w:r>
+        <w:t>Law central</w:t>
+      </w:r>
+    </w:p>
+    <w:p>
+      <w:hyperlink r:id="rId12" w:history="1">
+        <w:r>
+          <w:rPr>
+            <w:rStyle w:val="Hyperlink"/>
+          </w:rPr>
+          <w:t>http://lawcentral.com.au/art/logo.gif</w:t>
+        </w:r>
+      </w:hyperlink>
+    </w:p>
+    <w:p>
+      <w:r>
+        <w:t>MYOB</w:t>
+      </w:r>
+    </w:p>
+    <w:p>
       <w:hyperlink r:id="rId13" w:history="1">
         <w:r>
           <w:rPr>
             <w:rStyle w:val="Hyperlink"/>
-            <w:rFonts w:ascii="Helvetica" w:hAnsi="Helvetica" w:cs="Helvetica"/>
-            <w:color w:val="006699"/>
-            <w:bdr w:val="none" w:sz="0" w:space="0" w:color="auto" w:frame="1"/>
-          </w:rPr>
-          <w:t>intellectual property</w:t>
-        </w:r>
-      </w:hyperlink>
-      <w:r>
-        <w:rPr>
-          <w:rStyle w:val="apple-converted-space"/>
-          <w:rFonts w:ascii="Helvetica" w:hAnsi="Helvetica" w:cs="Helvetica"/>
-          <w:color w:val="444444"/>
-        </w:rPr>
-        <w:t> </w:t>
-      </w:r>
-      <w:r>
-        <w:rPr>
-          <w:rFonts w:ascii="Helvetica" w:hAnsi="Helvetica" w:cs="Helvetica"/>
-          <w:color w:val="444444"/>
-        </w:rPr>
-        <w:t>information for purchasing an existing business by visiting the</w:t>
-      </w:r>
-      <w:r>
-        <w:rPr>
-          <w:rStyle w:val="apple-converted-space"/>
-          <w:rFonts w:ascii="Helvetica" w:hAnsi="Helvetica" w:cs="Helvetica"/>
-          <w:color w:val="444444"/>
-        </w:rPr>
-        <w:t> </w:t>
-      </w:r>
+          </w:rPr>
+          <w:t>http://pinjarra.crc.net.au/PublishingImages/MYOB_logo.jpg</w:t>
+        </w:r>
+      </w:hyperlink>
+    </w:p>
+    <w:p>
+      <w:r>
+        <w:t>ATO</w:t>
+      </w:r>
+    </w:p>
+    <w:p>
       <w:hyperlink r:id="rId14" w:history="1">
         <w:r>
           <w:rPr>
             <w:rStyle w:val="Hyperlink"/>
-            <w:rFonts w:ascii="Helvetica" w:hAnsi="Helvetica" w:cs="Helvetica"/>
-            <w:color w:val="006699"/>
-            <w:bdr w:val="none" w:sz="0" w:space="0" w:color="auto" w:frame="1"/>
-          </w:rPr>
-          <w:t>IP Australia </w:t>
-        </w:r>
-        <w:r>
-          <w:rPr>
-            <w:rFonts w:ascii="Helvetica" w:hAnsi="Helvetica" w:cs="Helvetica"/>
-            <w:noProof/>
-            <w:color w:val="006699"/>
-            <w:bdr w:val="none" w:sz="0" w:space="0" w:color="auto" w:frame="1"/>
-            <w:lang w:eastAsia="en-US"/>
-          </w:rPr>
-          <w:drawing>
-            <wp:inline distT="0" distB="0" distL="0" distR="0">
-              <wp:extent cx="95250" cy="95250"/>
-              <wp:effectExtent l="0" t="0" r="0" b="0"/>
-              <wp:docPr id="2" name="图片 2" descr="External Site">
-                <a:hlinkClick xmlns:a="http://schemas.openxmlformats.org/drawingml/2006/main" r:id="rId14"/>
-              </wp:docPr>
-              <wp:cNvGraphicFramePr>
-                <a:graphicFrameLocks xmlns:a="http://schemas.openxmlformats.org/drawingml/2006/main" noChangeAspect="1"/>
-              </wp:cNvGraphicFramePr>
-              <a:graphic xmlns:a="http://schemas.openxmlformats.org/drawingml/2006/main">
-                <a:graphicData uri="http://schemas.openxmlformats.org/drawingml/2006/picture">
-                  <pic:pic xmlns:pic="http://schemas.openxmlformats.org/drawingml/2006/picture">
-                    <pic:nvPicPr>
-                      <pic:cNvPr id="0" name="Picture 2" descr="External Site">
-                        <a:hlinkClick r:id="rId14"/>
-                      </pic:cNvPr>
-                      <pic:cNvPicPr>
-                        <a:picLocks noChangeAspect="1" noChangeArrowheads="1"/>
-                      </pic:cNvPicPr>
-                    </pic:nvPicPr>
-                    <pic:blipFill>
-                      <a:blip r:embed="rId12">
-                        <a:extLst>
-                          <a:ext uri="{28A0092B-C50C-407E-A947-70E740481C1C}">
-                            <a14:useLocalDpi xmlns:a14="http://schemas.microsoft.com/office/drawing/2010/main" val="0"/>
-                          </a:ext>
-                        </a:extLst>
-                      </a:blip>
-                      <a:srcRect/>
-                      <a:stretch>
-                        <a:fillRect/>
-                      </a:stretch>
-                    </pic:blipFill>
-                    <pic:spPr bwMode="auto">
-                      <a:xfrm>
-                        <a:off x="0" y="0"/>
-                        <a:ext cx="95250" cy="95250"/>
-                      </a:xfrm>
-                      <a:prstGeom prst="rect">
-                        <a:avLst/>
-                      </a:prstGeom>
-                      <a:noFill/>
-                      <a:ln>
-                        <a:noFill/>
-                      </a:ln>
-                    </pic:spPr>
-                  </pic:pic>
-                </a:graphicData>
-              </a:graphic>
-            </wp:inline>
-          </w:drawing>
-        </w:r>
-      </w:hyperlink>
-      <w:r>
-        <w:rPr>
-          <w:rFonts w:ascii="Helvetica" w:hAnsi="Helvetica" w:cs="Helvetica"/>
-          <w:color w:val="444444"/>
-        </w:rPr>
-        <w:t> website.</w:t>
-      </w:r>
-    </w:p>
-    <w:p>
-      <w:pPr>
-        <w:numPr>
-          <w:ilvl w:val="0"/>
-          <w:numId w:val="1"/>
-        </w:numPr>
-        <w:spacing w:after="0" w:line="336" w:lineRule="atLeast"/>
-        <w:ind w:left="0"/>
-        <w:rPr>
-          <w:rFonts w:ascii="Helvetica" w:hAnsi="Helvetica" w:cs="Helvetica"/>
-          <w:color w:val="444444"/>
-        </w:rPr>
-      </w:pPr>
-      <w:r>
-        <w:rPr>
-          <w:rFonts w:ascii="Helvetica" w:hAnsi="Helvetica" w:cs="Helvetica"/>
-          <w:color w:val="444444"/>
-        </w:rPr>
-        <w:t>Contact your nearest </w:t>
-      </w:r>
+          </w:rPr>
+          <w:t>http://www.taximiser.com.au/wp-content/uploads/2014/11/ato-logo.jpg</w:t>
+        </w:r>
+      </w:hyperlink>
+    </w:p>
+    <w:p>
+      <w:r>
+        <w:t>ASIC</w:t>
+      </w:r>
+    </w:p>
+    <w:p>
       <w:hyperlink r:id="rId15" w:history="1">
         <w:r>
           <w:rPr>
             <w:rStyle w:val="Hyperlink"/>
-            <w:rFonts w:ascii="Helvetica" w:hAnsi="Helvetica" w:cs="Helvetica"/>
-            <w:color w:val="006699"/>
-            <w:bdr w:val="none" w:sz="0" w:space="0" w:color="auto" w:frame="1"/>
-          </w:rPr>
-          <w:t>Business Enterprise Centre </w:t>
-        </w:r>
-        <w:r>
-          <w:rPr>
-            <w:rFonts w:ascii="Helvetica" w:hAnsi="Helvetica" w:cs="Helvetica"/>
-            <w:noProof/>
-            <w:color w:val="006699"/>
-            <w:bdr w:val="none" w:sz="0" w:space="0" w:color="auto" w:frame="1"/>
-            <w:lang w:eastAsia="en-US"/>
-          </w:rPr>
-          <w:drawing>
-            <wp:inline distT="0" distB="0" distL="0" distR="0">
-              <wp:extent cx="95250" cy="95250"/>
-              <wp:effectExtent l="0" t="0" r="0" b="0"/>
-              <wp:docPr id="1" name="图片 1" descr="External Site">
-                <a:hlinkClick xmlns:a="http://schemas.openxmlformats.org/drawingml/2006/main" r:id="rId15"/>
-              </wp:docPr>
-              <wp:cNvGraphicFramePr>
-                <a:graphicFrameLocks xmlns:a="http://schemas.openxmlformats.org/drawingml/2006/main" noChangeAspect="1"/>
-              </wp:cNvGraphicFramePr>
-              <a:graphic xmlns:a="http://schemas.openxmlformats.org/drawingml/2006/main">
-                <a:graphicData uri="http://schemas.openxmlformats.org/drawingml/2006/picture">
-                  <pic:pic xmlns:pic="http://schemas.openxmlformats.org/drawingml/2006/picture">
-                    <pic:nvPicPr>
-                      <pic:cNvPr id="0" name="Picture 3" descr="External Site">
-                        <a:hlinkClick r:id="rId15"/>
-                      </pic:cNvPr>
-                      <pic:cNvPicPr>
-                        <a:picLocks noChangeAspect="1" noChangeArrowheads="1"/>
-                      </pic:cNvPicPr>
-                    </pic:nvPicPr>
-                    <pic:blipFill>
-                      <a:blip r:embed="rId12">
-                        <a:extLst>
-                          <a:ext uri="{28A0092B-C50C-407E-A947-70E740481C1C}">
-                            <a14:useLocalDpi xmlns:a14="http://schemas.microsoft.com/office/drawing/2010/main" val="0"/>
-                          </a:ext>
-                        </a:extLst>
-                      </a:blip>
-                      <a:srcRect/>
-                      <a:stretch>
-                        <a:fillRect/>
-                      </a:stretch>
-                    </pic:blipFill>
-                    <pic:spPr bwMode="auto">
-                      <a:xfrm>
-                        <a:off x="0" y="0"/>
-                        <a:ext cx="95250" cy="95250"/>
-                      </a:xfrm>
-                      <a:prstGeom prst="rect">
-                        <a:avLst/>
-                      </a:prstGeom>
-                      <a:noFill/>
-                      <a:ln>
-                        <a:noFill/>
-                      </a:ln>
-                    </pic:spPr>
-                  </pic:pic>
-                </a:graphicData>
-              </a:graphic>
-            </wp:inline>
-          </w:drawing>
-        </w:r>
-      </w:hyperlink>
-      <w:r>
-        <w:rPr>
-          <w:rFonts w:ascii="Helvetica" w:hAnsi="Helvetica" w:cs="Helvetica"/>
-          <w:color w:val="444444"/>
-        </w:rPr>
-        <w:t> for low cost advice and support.</w:t>
-      </w:r>
-    </w:p>
-    <w:p>
-      <w:pPr>
-        <w:numPr>
-          <w:ilvl w:val="0"/>
-          <w:numId w:val="1"/>
-        </w:numPr>
-        <w:spacing w:after="0" w:line="336" w:lineRule="atLeast"/>
-        <w:ind w:left="0"/>
-        <w:rPr>
-          <w:rFonts w:ascii="Helvetica" w:hAnsi="Helvetica" w:cs="Helvetica"/>
-          <w:color w:val="444444"/>
-        </w:rPr>
-      </w:pPr>
-      <w:r>
-        <w:rPr>
-          <w:rFonts w:ascii="Helvetica" w:hAnsi="Helvetica" w:cs="Helvetica"/>
-          <w:color w:val="444444"/>
-        </w:rPr>
-        <w:t>Consult an experienced business advisor, accountant or solicitor.</w:t>
-      </w:r>
-    </w:p>
-    <w:p>
-      <w:pPr>
-        <w:numPr>
-          <w:ilvl w:val="0"/>
-          <w:numId w:val="1"/>
-        </w:numPr>
-        <w:spacing w:after="0" w:line="336" w:lineRule="atLeast"/>
-        <w:ind w:left="0"/>
-        <w:rPr>
-          <w:rFonts w:ascii="Helvetica" w:hAnsi="Helvetica" w:cs="Helvetica"/>
-          <w:color w:val="444444"/>
-        </w:rPr>
-      </w:pPr>
-      <w:r>
-        <w:rPr>
-          <w:rFonts w:ascii="Helvetica" w:hAnsi="Helvetica" w:cs="Helvetica"/>
-          <w:color w:val="444444"/>
-        </w:rPr>
-        <w:t>See our</w:t>
-      </w:r>
-      <w:r>
-        <w:rPr>
-          <w:rStyle w:val="apple-converted-space"/>
-          <w:rFonts w:ascii="Helvetica" w:hAnsi="Helvetica" w:cs="Helvetica"/>
-          <w:color w:val="444444"/>
-        </w:rPr>
-        <w:t> </w:t>
-      </w:r>
+          </w:rPr>
+          <w:t>http://consumersfederation.org.au/wp-content/uploads/2011/12/asic-logo_0.jpg</w:t>
+        </w:r>
+      </w:hyperlink>
+    </w:p>
+    <w:p>
+      <w:r>
+        <w:t>ASX</w:t>
+      </w:r>
+    </w:p>
+    <w:p>
       <w:hyperlink r:id="rId16" w:history="1">
         <w:r>
           <w:rPr>
             <w:rStyle w:val="Hyperlink"/>
-            <w:rFonts w:ascii="Helvetica" w:hAnsi="Helvetica" w:cs="Helvetica"/>
-            <w:color w:val="006699"/>
-            <w:bdr w:val="none" w:sz="0" w:space="0" w:color="auto" w:frame="1"/>
-          </w:rPr>
-          <w:t>Business structures and types</w:t>
-        </w:r>
-      </w:hyperlink>
-      <w:r>
-        <w:rPr>
-          <w:rStyle w:val="apple-converted-space"/>
-          <w:rFonts w:ascii="Helvetica" w:hAnsi="Helvetica" w:cs="Helvetica"/>
-          <w:color w:val="444444"/>
-        </w:rPr>
-        <w:t> </w:t>
-      </w:r>
-      <w:r>
-        <w:rPr>
-          <w:rFonts w:ascii="Helvetica" w:hAnsi="Helvetica" w:cs="Helvetica"/>
-          <w:color w:val="444444"/>
-        </w:rPr>
-        <w:t>for information on other business types.</w:t>
-      </w:r>
-    </w:p>
-    <w:p>
-      <w:pPr>
-        <w:numPr>
-          <w:ilvl w:val="0"/>
-          <w:numId w:val="1"/>
-        </w:numPr>
-        <w:spacing w:after="0" w:line="336" w:lineRule="atLeast"/>
-        <w:ind w:left="0"/>
-        <w:rPr>
-          <w:rFonts w:ascii="Helvetica" w:hAnsi="Helvetica" w:cs="Helvetica"/>
-          <w:color w:val="444444"/>
-        </w:rPr>
-      </w:pPr>
-      <w:r>
-        <w:rPr>
-          <w:rFonts w:ascii="Helvetica" w:hAnsi="Helvetica" w:cs="Helvetica"/>
-          <w:color w:val="444444"/>
-        </w:rPr>
-        <w:t>Download our free</w:t>
-      </w:r>
-      <w:r>
-        <w:rPr>
-          <w:rStyle w:val="apple-converted-space"/>
-          <w:rFonts w:ascii="Helvetica" w:hAnsi="Helvetica" w:cs="Helvetica"/>
-          <w:color w:val="444444"/>
-        </w:rPr>
-        <w:t> </w:t>
-      </w:r>
+          </w:rPr>
+          <w:t>http://www.asx.com.au/images/img-header-logo.png</w:t>
+        </w:r>
+      </w:hyperlink>
+    </w:p>
+    <w:p>
+      <w:proofErr w:type="gramStart"/>
+      <w:r>
+        <w:t>yellow</w:t>
+      </w:r>
+      <w:proofErr w:type="gramEnd"/>
+      <w:r>
+        <w:t xml:space="preserve"> pages</w:t>
+      </w:r>
+    </w:p>
+    <w:p>
       <w:hyperlink r:id="rId17" w:history="1">
         <w:r>
           <w:rPr>
             <w:rStyle w:val="Hyperlink"/>
-            <w:rFonts w:ascii="Helvetica" w:hAnsi="Helvetica" w:cs="Helvetica"/>
-            <w:color w:val="006699"/>
-            <w:bdr w:val="none" w:sz="0" w:space="0" w:color="auto" w:frame="1"/>
-          </w:rPr>
-          <w:t>Business planning templates</w:t>
-        </w:r>
-        <w:r>
-          <w:rPr>
-            <w:rStyle w:val="apple-converted-space"/>
-            <w:rFonts w:ascii="Helvetica" w:hAnsi="Helvetica" w:cs="Helvetica"/>
-            <w:color w:val="006699"/>
-            <w:u w:val="single"/>
-            <w:bdr w:val="none" w:sz="0" w:space="0" w:color="auto" w:frame="1"/>
-          </w:rPr>
-          <w:t> </w:t>
-        </w:r>
-      </w:hyperlink>
-      <w:r>
-        <w:rPr>
-          <w:rFonts w:ascii="Helvetica" w:hAnsi="Helvetica" w:cs="Helvetica"/>
-          <w:color w:val="444444"/>
-        </w:rPr>
-        <w:t>to help you plan for success</w:t>
-      </w:r>
-      <w:bookmarkEnd w:id="2"/>
-      <w:bookmarkEnd w:id="3"/>
-      <w:r>
-        <w:rPr>
-          <w:rFonts w:ascii="Helvetica" w:hAnsi="Helvetica" w:cs="Helvetica"/>
-          <w:color w:val="444444"/>
-        </w:rPr>
-        <w:t>.</w:t>
-      </w:r>
-      <w:bookmarkStart w:id="4" w:name="OLE_LINK3"/>
-      <w:bookmarkStart w:id="5" w:name="OLE_LINK4"/>
-      <w:r>
-        <w:t>”</w:t>
-      </w:r>
-    </w:p>
-    <w:bookmarkEnd w:id="4"/>
-    <w:bookmarkEnd w:id="5"/>
-    <w:p>
-      <w:pPr>
-        <w:rPr>
-          <w:color w:val="0000FF" w:themeColor="hyperlink"/>
-        </w:rPr>
-      </w:pPr>
-      <w:r>
-        <w:rPr>
-          <w:color w:val="0000FF" w:themeColor="hyperlink"/>
-        </w:rPr>
-        <w:fldChar w:fldCharType="begin"/>
-      </w:r>
-      <w:r>
-        <w:rPr>
-          <w:color w:val="0000FF" w:themeColor="hyperlink"/>
-        </w:rPr>
-        <w:instrText xml:space="preserve"> HYPERLINK "</w:instrText>
-      </w:r>
-      <w:r>
-        <w:rPr>
-          <w:color w:val="0000FF" w:themeColor="hyperlink"/>
-        </w:rPr>
-        <w:instrText>http://www.business.gov.au/business-topics/starting-a-business/Pages/buying-a-business.aspx</w:instrText>
-      </w:r>
-      <w:r>
-        <w:rPr>
-          <w:color w:val="0000FF" w:themeColor="hyperlink"/>
-        </w:rPr>
-        <w:instrText xml:space="preserve">" </w:instrText>
-      </w:r>
-      <w:r>
-        <w:rPr>
-          <w:color w:val="0000FF" w:themeColor="hyperlink"/>
-        </w:rPr>
-        <w:fldChar w:fldCharType="separate"/>
-      </w:r>
-      <w:r>
-        <w:rPr>
-          <w:rStyle w:val="Hyperlink"/>
-        </w:rPr>
-        <w:t>http://www.business.gov.au/business-topics/starting-a-business/Pages/buying-a-business.aspx</w:t>
-      </w:r>
-      <w:r>
-        <w:rPr>
-          <w:color w:val="0000FF" w:themeColor="hyperlink"/>
-        </w:rPr>
-        <w:fldChar w:fldCharType="end"/>
-      </w:r>
-    </w:p>
-    <w:p>
-      <w:r>
-        <w:t>startingyourbusinesschecklist.pdf</w:t>
-      </w:r>
+          </w:rPr>
+          <w:t>http://bloximages.newyork1.vip.townnews.com/stltoday.com/content/tncms/assets/v3/editorial/3/45/3457664c-4878-11e1-93c7-001a4bcf6878/4f21e63c0169d.preview-620.jpg</w:t>
+        </w:r>
+      </w:hyperlink>
+    </w:p>
+    <w:p>
+      <w:proofErr w:type="spellStart"/>
+      <w:proofErr w:type="gramStart"/>
+      <w:r>
+        <w:t>godaddy</w:t>
+      </w:r>
+      <w:proofErr w:type="spellEnd"/>
+      <w:proofErr w:type="gramEnd"/>
     </w:p>
     <w:p>
       <w:hyperlink r:id="rId18" w:history="1">
@@ -784,14 +270,16 @@
           <w:rPr>
             <w:rStyle w:val="Hyperlink"/>
           </w:rPr>
-          <w:t>http://www.business.gov.au/documents/startingyourbusinesschecklist.pdf</w:t>
-        </w:r>
-      </w:hyperlink>
-    </w:p>
-    <w:p>
-      <w:r>
-        <w:t>drop it to me icon</w:t>
-      </w:r>
+          <w:t>https://img1.wsimg.com/fos/hp/rebrand/img/gd_rebrand_og.png</w:t>
+        </w:r>
+      </w:hyperlink>
+    </w:p>
+    <w:p>
+      <w:proofErr w:type="gramStart"/>
+      <w:r>
+        <w:t>quicken</w:t>
+      </w:r>
+      <w:proofErr w:type="gramEnd"/>
     </w:p>
     <w:p>
       <w:hyperlink r:id="rId19" w:history="1">
@@ -799,13 +287,13 @@
           <w:rPr>
             <w:rStyle w:val="Hyperlink"/>
           </w:rPr>
-          <w:t>https://edshelf.com/wp-content/uploads/icon-dropittome.png</w:t>
-        </w:r>
-      </w:hyperlink>
-    </w:p>
-    <w:p>
-      <w:r>
-        <w:t>Law central</w:t>
+          <w:t>http://farm3.staticflickr.com/2494/3958082412_b6bc0ac026.jpg</w:t>
+        </w:r>
+      </w:hyperlink>
+    </w:p>
+    <w:p>
+      <w:r>
+        <w:t>Symantec</w:t>
       </w:r>
     </w:p>
     <w:p>
@@ -814,13 +302,13 @@
           <w:rPr>
             <w:rStyle w:val="Hyperlink"/>
           </w:rPr>
-          <w:t>http://lawcentral.com.au/art/logo.gif</w:t>
-        </w:r>
-      </w:hyperlink>
-    </w:p>
-    <w:p>
-      <w:r>
-        <w:t>MYOB</w:t>
+          <w:t>https://pbs.twimg.com/profile_images/461122663830650880/iMMm2Jb6.png</w:t>
+        </w:r>
+      </w:hyperlink>
+    </w:p>
+    <w:p>
+      <w:r>
+        <w:t>capture1</w:t>
       </w:r>
     </w:p>
     <w:p>
@@ -829,14 +317,16 @@
           <w:rPr>
             <w:rStyle w:val="Hyperlink"/>
           </w:rPr>
-          <w:t>http://pinjarra.crc.net.au/PublishingImages/MYOB_logo.jpg</w:t>
-        </w:r>
-      </w:hyperlink>
-    </w:p>
-    <w:p>
-      <w:r>
-        <w:t>ATO</w:t>
-      </w:r>
+          <w:t>http://img.freepik.com/free-photo/businessman-sitting-on-a-graph_23-2147506714.jpg?size=338&amp;ext=jpg</w:t>
+        </w:r>
+      </w:hyperlink>
+    </w:p>
+    <w:p>
+      <w:proofErr w:type="gramStart"/>
+      <w:r>
+        <w:t>calculator-help.png</w:t>
+      </w:r>
+      <w:proofErr w:type="gramEnd"/>
     </w:p>
     <w:p>
       <w:hyperlink r:id="rId22" w:history="1">
@@ -844,13 +334,13 @@
           <w:rPr>
             <w:rStyle w:val="Hyperlink"/>
           </w:rPr>
-          <w:t>http://www.taximiser.com.au/wp-content/uploads/2014/11/ato-logo.jpg</w:t>
-        </w:r>
-      </w:hyperlink>
-    </w:p>
-    <w:p>
-      <w:r>
-        <w:t>ASIC</w:t>
+          <w:t>http://www.collegemoneyman.com/wp-content/uploads/2012/09/tax-preparation-beginners1.jpg?w=300</w:t>
+        </w:r>
+      </w:hyperlink>
+    </w:p>
+    <w:p>
+      <w:r>
+        <w:t>error.png</w:t>
       </w:r>
     </w:p>
     <w:p>
@@ -859,13 +349,14 @@
           <w:rPr>
             <w:rStyle w:val="Hyperlink"/>
           </w:rPr>
-          <w:t>http://consumersfederation.org.au/wp-content/uploads/2011/12/asic-logo_0.jpg</w:t>
-        </w:r>
-      </w:hyperlink>
-    </w:p>
-    <w:p>
-      <w:r>
-        <w:t>ASX</w:t>
+          <w:t>http://premium.wpmudev.org/blog/wp-content/uploads/2010/08/dialog_warning.png</w:t>
+        </w:r>
+      </w:hyperlink>
+    </w:p>
+    <w:p/>
+    <w:p>
+      <w:r>
+        <w:t>business_mgmt.jpg</w:t>
       </w:r>
     </w:p>
     <w:p>
@@ -874,13 +365,13 @@
           <w:rPr>
             <w:rStyle w:val="Hyperlink"/>
           </w:rPr>
-          <w:t>http://www.asx.com.au/images/img-header-logo.png</w:t>
-        </w:r>
-      </w:hyperlink>
-    </w:p>
-    <w:p>
-      <w:r>
-        <w:t>yellow pages</w:t>
+          <w:t>http://www.graftoncollege.edu.pk/Portals/0/Banner_Business%20Management.gif</w:t>
+        </w:r>
+      </w:hyperlink>
+    </w:p>
+    <w:p>
+      <w:r>
+        <w:t>company_sec.jpg</w:t>
       </w:r>
     </w:p>
     <w:p>
@@ -889,13 +380,13 @@
           <w:rPr>
             <w:rStyle w:val="Hyperlink"/>
           </w:rPr>
-          <w:t>http://bloximages.newyork1.vip.townnews.com/stltoday.com/content/tncms/assets/v3/editorial/3/45/3457664c-4878-11e1-93c7-001a4bcf6878/4f21e63c0169d.preview-620.jpg</w:t>
-        </w:r>
-      </w:hyperlink>
-    </w:p>
-    <w:p>
-      <w:r>
-        <w:t>godaddy</w:t>
+          <w:t>http://www.nafsaccountants.com/wp-content/uploads/2015/03/Company-Secretarial.jpg</w:t>
+        </w:r>
+      </w:hyperlink>
+    </w:p>
+    <w:p>
+      <w:r>
+        <w:t>auditing.jpg</w:t>
       </w:r>
     </w:p>
     <w:p>
@@ -904,13 +395,13 @@
           <w:rPr>
             <w:rStyle w:val="Hyperlink"/>
           </w:rPr>
-          <w:t>https://img1.wsimg.com/fos/hp/rebrand/img/gd_rebrand_og.png</w:t>
-        </w:r>
-      </w:hyperlink>
-    </w:p>
-    <w:p>
-      <w:r>
-        <w:t>quicken</w:t>
+          <w:t>http://static7.depositphotos.com/1003595/775/i/450/depositphotos_7755211-Man-with-last-jigsaw-piece.jpg</w:t>
+        </w:r>
+      </w:hyperlink>
+    </w:p>
+    <w:p>
+      <w:r>
+        <w:t>business_ops.jpg</w:t>
       </w:r>
     </w:p>
     <w:p>
@@ -919,73 +410,9 @@
           <w:rPr>
             <w:rStyle w:val="Hyperlink"/>
           </w:rPr>
-          <w:t>http://farm3.staticflickr.com/2494/3958082412_b6bc0ac026.jpg</w:t>
-        </w:r>
-      </w:hyperlink>
-    </w:p>
-    <w:p>
-      <w:r>
-        <w:t>Symantec</w:t>
-      </w:r>
-    </w:p>
-    <w:p>
-      <w:hyperlink r:id="rId28" w:history="1">
-        <w:r>
-          <w:rPr>
-            <w:rStyle w:val="Hyperlink"/>
-          </w:rPr>
-          <w:t>https://pbs.twimg.com/profile_images/461122663830650880/iMMm2Jb6.png</w:t>
-        </w:r>
-      </w:hyperlink>
-    </w:p>
-    <w:p>
-      <w:r>
-        <w:t>capture1</w:t>
-      </w:r>
-    </w:p>
-    <w:p>
-      <w:hyperlink r:id="rId29" w:history="1">
-        <w:r>
-          <w:rPr>
-            <w:rStyle w:val="Hyperlink"/>
-          </w:rPr>
-          <w:t>http://img.freepik.com/free-photo/businessman-sitting-on-a-graph_23-2147506714.jpg?size=338&amp;ext=jpg</w:t>
-        </w:r>
-      </w:hyperlink>
-    </w:p>
-    <w:p>
-      <w:r>
-        <w:t>calculator-help.png</w:t>
-      </w:r>
-    </w:p>
-    <w:p>
-      <w:hyperlink r:id="rId30" w:history="1">
-        <w:r>
-          <w:rPr>
-            <w:rStyle w:val="Hyperlink"/>
-          </w:rPr>
-          <w:t>http://www.collegemoneyman.com/wp-content/uploads/2012/09/tax-preparation-beginners1.jpg?w=300</w:t>
-        </w:r>
-      </w:hyperlink>
-    </w:p>
-    <w:p>
-      <w:r>
-        <w:t>error.png</w:t>
-      </w:r>
-    </w:p>
-    <w:p>
-      <w:hyperlink r:id="rId31" w:history="1">
-        <w:r>
-          <w:rPr>
-            <w:rStyle w:val="Hyperlink"/>
-          </w:rPr>
-          <w:t>http://premium.wpmudev.org/blog/wp-content/uploads/2010/08/dialog_warning.png</w:t>
-        </w:r>
-      </w:hyperlink>
-    </w:p>
-    <w:p>
-      <w:bookmarkStart w:id="6" w:name="_GoBack"/>
-      <w:bookmarkEnd w:id="6"/>
+          <w:t>http://markbirdillustration.com/project/business-race/</w:t>
+        </w:r>
+      </w:hyperlink>
     </w:p>
     <w:p/>
     <w:sectPr>
@@ -2143,7 +1570,7 @@
 </file>
 
 <file path=customXml/itemProps1.xml><?xml version="1.0" encoding="utf-8"?>
-<ds:datastoreItem xmlns:ds="http://schemas.openxmlformats.org/officeDocument/2006/customXml" ds:itemID="{5E1E5663-9118-45E5-9FF6-70BE0106632D}">
+<ds:datastoreItem xmlns:ds="http://schemas.openxmlformats.org/officeDocument/2006/customXml" ds:itemID="{E27C52A1-EEAE-46AA-9C3B-C219149D5A75}">
   <ds:schemaRefs>
     <ds:schemaRef ds:uri="http://schemas.openxmlformats.org/officeDocument/2006/bibliography"/>
   </ds:schemaRefs>

</xml_diff>